<commit_message>
updated solutionscontroller and solutionswindow
</commit_message>
<xml_diff>
--- a/resources/template.docx
+++ b/resources/template.docx
@@ -36,8 +36,8 @@
         <w:tblLook w:val="04a0" w:noHBand="0" w:noVBand="1" w:firstColumn="1" w:lastRow="0" w:lastColumn="0" w:firstRow="1"/>
       </w:tblPr>
       <w:tblGrid>
-        <w:gridCol w:w="1970"/>
-        <w:gridCol w:w="1535"/>
+        <w:gridCol w:w="1969"/>
+        <w:gridCol w:w="1536"/>
         <w:gridCol w:w="630"/>
         <w:gridCol w:w="809"/>
         <w:gridCol w:w="990"/>
@@ -173,27 +173,7 @@
                 <w:szCs w:val="22"/>
                 <w:lang w:val="en-US" w:eastAsia="en-US" w:bidi="ar-SA"/>
               </w:rPr>
-              <w:t>Single/Multiple – QTY:  $</w:t>
-            </w:r>
-            <w:r>
-              <w:rPr>
-                <w:rFonts w:eastAsia="Calibri" w:cs=""/>
-                <w:kern w:val="0"/>
-                <w:sz w:val="22"/>
-                <w:szCs w:val="22"/>
-                <w:lang w:val="en-US" w:eastAsia="en-US" w:bidi="ar-SA"/>
-              </w:rPr>
-              <w:t>{</w:t>
-            </w:r>
-            <w:r>
-              <w:rPr>
-                <w:rFonts w:eastAsia="Calibri" w:cs=""/>
-                <w:kern w:val="0"/>
-                <w:sz w:val="22"/>
-                <w:szCs w:val="22"/>
-                <w:lang w:val="en-US" w:eastAsia="en-US" w:bidi="ar-SA"/>
-              </w:rPr>
-              <w:t>qty}</w:t>
+              <w:t>Single/Multiple – QTY:  ${qty}</w:t>
             </w:r>
           </w:p>
         </w:tc>
@@ -749,7 +729,7 @@
         </w:trPr>
         <w:tc>
           <w:tcPr>
-            <w:tcW w:w="1970" w:type="dxa"/>
+            <w:tcW w:w="1969" w:type="dxa"/>
             <w:tcBorders/>
           </w:tcPr>
           <w:p>
@@ -792,7 +772,7 @@
         </w:tc>
         <w:tc>
           <w:tcPr>
-            <w:tcW w:w="1535" w:type="dxa"/>
+            <w:tcW w:w="1536" w:type="dxa"/>
             <w:tcBorders/>
           </w:tcPr>
           <w:p>
@@ -1304,39 +1284,6 @@
                 <w:lang w:val="en-US" w:eastAsia="en-US" w:bidi="ar-SA"/>
               </w:rPr>
               <w:t>${solutions}</w:t>
-            </w:r>
-          </w:p>
-          <w:p>
-            <w:pPr>
-              <w:pStyle w:val="ListParagraph"/>
-              <w:widowControl w:val="false"/>
-              <w:numPr>
-                <w:ilvl w:val="0"/>
-                <w:numId w:val="1"/>
-              </w:numPr>
-              <w:suppressAutoHyphens w:val="true"/>
-              <w:spacing w:lineRule="auto" w:line="240" w:before="0" w:after="0"/>
-              <w:contextualSpacing/>
-              <w:jc w:val="left"/>
-              <w:rPr>
-                <w:rFonts w:ascii="Calibri" w:hAnsi="Calibri" w:eastAsia="Calibri" w:cs="" w:asciiTheme="minorHAnsi" w:cstheme="minorBidi" w:eastAsiaTheme="minorHAnsi" w:hAnsiTheme="minorHAnsi"/>
-                <w:color w:val="auto"/>
-                <w:kern w:val="0"/>
-                <w:sz w:val="22"/>
-                <w:szCs w:val="22"/>
-                <w:lang w:val="en-US" w:eastAsia="en-US" w:bidi="ar-SA"/>
-              </w:rPr>
-            </w:pPr>
-            <w:r>
-              <w:rPr>
-                <w:rFonts w:eastAsia="Calibri" w:cs="" w:cstheme="minorBidi" w:eastAsiaTheme="minorHAnsi"/>
-                <w:color w:val="auto"/>
-                <w:kern w:val="0"/>
-                <w:sz w:val="22"/>
-                <w:szCs w:val="22"/>
-                <w:lang w:val="en-US" w:eastAsia="en-US" w:bidi="ar-SA"/>
-              </w:rPr>
-              <w:t>${partsreplaced}</w:t>
             </w:r>
           </w:p>
         </w:tc>

</xml_diff>